<commit_message>
marche pour tout sauf les prix
</commit_message>
<xml_diff>
--- a/fichier_modifie.docx
+++ b/fichier_modifie.docx
@@ -434,7 +434,7 @@
     </w:p>
     <w:p>
       <w:r>
-        <w:t>[La société en question, PME française avec un chiffre d'affaires de 20 millions d'euros, se spécialise dans la vente et l'installation de kits plug and play pour l'autoconso. En plus récent, elle propose des panneaux solaires avec le démarrage de la vente de batteries. Avec des puissances inférieures à 9 kW, elle cible un marché d'autoconso de 70-80%. Actuellement, seule entreprise de ce genre sur le marché français, mais deux autres fonds sont intéressés. Malgré une concurrence en croissance, la société est réputée pour sa qualité de produit et son design disruptif. En termes de chiffres clés, elle annonce un CAC très inférieur à ses concurrents, à 130 €, générant un upsell important du plug and play vers la toiture (30% des toitures sont arrivées par le p&amp;p). En ce qui concerne les besoins et les envies de la société, elle cherche à lever des fonds depuis un moment pour investir dans son développement et sa croissance. Leur but est de capitaliser sur le déploiement du marché en France.]</w:t>
+        <w:t>[La société en question est une PME française ayant un chiffre d'affaires de 20 millions d'euros, spécialisée dans la vente en ligne des kits plug and play pour l'autoconso. Récemment, elle a également commencé à vendre et installer des panneaux solaires, ainsi que des batteries. En ce qui concerne les kits plug and play, la société cible une consommation de 70-80% en France. Cependant, le marché est encore au début de son développement et seuls 3% du résidentiel sont équipés actuellement. Cette situation entraîne un faible enjeu de tarifs de rachat et une prime à l'autoconso dérisoire. Le prix de l'énergie est différent en Allemagne où le nucléaire n'y joue aucun rôle. La société annonce un coût abat jour (CAC) très inférieur à celui des concurrents, à 130 €. Elle dispose d'une réputation naturelle importante grâce à sa qualité de produits et au design de ces derniers. Actuellement, la société utilise uniquement Google Ad et une campagne TV pour atteindre ses clients, mais elle annonce un important upsell du plug and play vers la toiture (30% des toitures sont arrivées par le p&amp;p). La société a des questions quant à la profondeur de marché en France, ainsi que sur les changements qui vont venir dans les tarifaires. Elle cherche également à lever des fonds depuis un moment mais n'a pas encore atteint son objectif.]</w:t>
       </w:r>
     </w:p>
     <w:p>
@@ -457,13 +457,7 @@
     </w:p>
     <w:p>
       <w:r>
-        <w:t>[</w:t>
-      </w:r>
-      <w:r>
-        <w:t>Approche</w:t>
-      </w:r>
-      <w:r>
-        <w:t>]</w:t>
+        <w:t>[Approche]</w:t>
       </w:r>
     </w:p>
     <w:p>
@@ -478,94 +472,160 @@
         <w:pStyle w:val="Titre2"/>
       </w:pPr>
       <w:r>
-        <w:t xml:space="preserve">Axe 1 : </w:t>
+        <w:t>Axe 1 : [Evaluation de la profondeur du marché français de l'autoconsommation photovoltaïque individuelle]</w:t>
+      </w:r>
+    </w:p>
+    <w:p>
+      <w:r>
+        <w:t>• "Pour améliorer efficacement votre stratégie, assurez-vous de limiter les objectifs et de vous concentrer sur le ciblage précis des segments de marché."</w:t>
+      </w:r>
+    </w:p>
+    <w:p>
+      <w:r>
+        <w:t>• "Enquête de bureau : étude quantitative basée sur la localisation, le type d'habitat et la superficie du toit pour déterminer le taux d'équipement actuel et les tendances des prix de l'électricité, y compris les heures creuses."</w:t>
+      </w:r>
+    </w:p>
+    <w:p>
+      <w:r>
+        <w:t>• "Assurez-vous d'organiser des entrevues avec des spécialistes pour discuter de tendances en matière d'équipements et d'évaluer les possibilités d'incitation à la consommation automobile."</w:t>
+      </w:r>
+    </w:p>
+    <w:p>
+      <w:r>
+        <w:t>• "Stratégie de synthèse : méthode combinant différents éléments pour créer quelque chose de nouveau."</w:t>
+      </w:r>
+    </w:p>
+    <w:p>
+      <w:r>
+        <w:t>• "Le sous-axe 0.15 concerne la gestion contrôlée de l'itinéraire et des réponses, c'est-à-dire le pilotage."</w:t>
+      </w:r>
+    </w:p>
+    <w:p/>
+    <w:p>
+      <w:pPr>
+        <w:pStyle w:val="Titre2"/>
+      </w:pPr>
+      <w:r>
+        <w:t>Axe 2 : [marché adressable - evaluation des cibles pour lesquelles l'offre est financièrement attractive]</w:t>
+      </w:r>
+    </w:p>
+    <w:p>
+      <w:r>
+        <w:t>• "Cadrage consiste à établir un plan de mise en œuvre précis et détaillé pour mettre en pratique une stratégie spécifique."</w:t>
+      </w:r>
+    </w:p>
+    <w:p>
+      <w:r>
+        <w:t>• "Analyse et modélisation de scénarios optimisant la rentabilité réelle d'installations énergétiques pour un consommateur en prenant en compte les effets du changement dans les heures creuses."</w:t>
+      </w:r>
+    </w:p>
+    <w:p>
+      <w:r>
+        <w:t>• "La synthèse désigne la combinaison et l'intégration de divers éléments ou idées pour produire une nouvelle entité ou une solution optimisée."</w:t>
+      </w:r>
+    </w:p>
+    <w:p>
+      <w:r>
+        <w:t>• "Gestion du pilotage avec un facteur de 0.15 pour optimiser les performances et la stabilité de votre stratégie."</w:t>
+      </w:r>
+    </w:p>
+    <w:p/>
+    <w:p>
+      <w:pPr>
+        <w:pStyle w:val="Titre2"/>
+      </w:pPr>
+      <w:r>
+        <w:t>Axe 3 : [positionnement concurrentiel]</w:t>
+      </w:r>
+    </w:p>
+    <w:p>
+      <w:r>
+        <w:t>• "Cadrage consiste à établir un plan de mise en œuvre précis et détaillé pour mettre en pratique une stratégie spécifique."</w:t>
+      </w:r>
+    </w:p>
+    <w:p>
+      <w:r>
+        <w:t>• "Analyse et modélisation de scénarios optimisant la rentabilité réelle d'installations énergétiques pour un consommateur en prenant en compte les effets du changement dans les heures creuses."</w:t>
+      </w:r>
+    </w:p>
+    <w:p>
+      <w:r>
+        <w:t>• "La synthèse désigne la combinaison et l'intégration de divers éléments ou idées pour produire une nouvelle entité ou une solution optimisée."</w:t>
+      </w:r>
+    </w:p>
+    <w:p>
+      <w:r>
+        <w:t>• "Gestion du pilotage avec un facteur de 0.15 pour optimiser les performances et la stabilité de votre stratégie."</w:t>
+      </w:r>
+    </w:p>
+    <w:p/>
+    <w:p>
+      <w:pPr>
+        <w:pStyle w:val="Titre2"/>
+      </w:pPr>
+      <w:r>
+        <w:t xml:space="preserve">Axe </w:t>
+      </w:r>
+      <w:r>
+        <w:t>4</w:t>
+      </w:r>
+      <w:r>
+        <w:t> : [TITRE_AXE</w:t>
+      </w:r>
+      <w:r>
+        <w:t>4</w:t>
+      </w:r>
+      <w:r>
+        <w:t>]</w:t>
+      </w:r>
+    </w:p>
+    <w:p>
+      <w:r>
+        <w:t>[AXE</w:t>
+      </w:r>
+      <w:r>
+        <w:t>4</w:t>
+      </w:r>
+      <w:r>
+        <w:t>]</w:t>
+      </w:r>
+    </w:p>
+    <w:p>
+      <w:pPr>
+        <w:pStyle w:val="Titre1"/>
+      </w:pPr>
+      <w:r>
+        <w:lastRenderedPageBreak/>
+        <w:t>Planning et dispositif</w:t>
+      </w:r>
+    </w:p>
+    <w:p>
+      <w:r>
+        <w:t xml:space="preserve">L’accompagnement est proposé sur environ </w:t>
       </w:r>
       <w:r>
         <w:t>[</w:t>
       </w:r>
-      <w:r>
-        <w:t>titre_axe1</w:t>
-      </w:r>
+      <w:proofErr w:type="spellStart"/>
+      <w:r>
+        <w:t>Nb_semaines</w:t>
+      </w:r>
+      <w:proofErr w:type="spellEnd"/>
       <w:r>
         <w:t>]</w:t>
       </w:r>
-    </w:p>
-    <w:p>
+      <w:r>
+        <w:t xml:space="preserve">, pour un démarrage à partir de </w:t>
+      </w:r>
       <w:r>
         <w:t>[</w:t>
       </w:r>
       <w:r>
-        <w:t>Axe1</w:t>
+        <w:t>Départ</w:t>
       </w:r>
       <w:r>
         <w:t>]</w:t>
       </w:r>
-    </w:p>
-    <w:p/>
-    <w:p>
-      <w:pPr>
-        <w:pStyle w:val="Titre2"/>
-      </w:pPr>
-      <w:r>
-        <w:t xml:space="preserve">Axe 2 : </w:t>
-      </w:r>
-      <w:r>
-        <w:t>[</w:t>
-      </w:r>
-      <w:r>
-        <w:t>titre_axe2</w:t>
-      </w:r>
-      <w:r>
-        <w:t>]</w:t>
-      </w:r>
-    </w:p>
-    <w:p>
-      <w:r>
-        <w:t>[</w:t>
-      </w:r>
-      <w:r>
-        <w:t>Axe2</w:t>
-      </w:r>
-      <w:r>
-        <w:t>]</w:t>
-      </w:r>
-    </w:p>
-    <w:p/>
-    <w:p>
-      <w:pPr>
-        <w:pStyle w:val="Titre1"/>
-      </w:pPr>
-      <w:r>
-        <w:t>Planning et dispositif</w:t>
-      </w:r>
-    </w:p>
-    <w:p>
-      <w:r>
-        <w:t xml:space="preserve">L’accompagnement est proposé sur environ </w:t>
-      </w:r>
-      <w:r>
-        <w:t>[</w:t>
-      </w:r>
-      <w:proofErr w:type="spellStart"/>
-      <w:r>
-        <w:t>Nb_semaines</w:t>
-      </w:r>
-      <w:proofErr w:type="spellEnd"/>
-      <w:r>
-        <w:t>]</w:t>
-      </w:r>
-      <w:r>
-        <w:t xml:space="preserve">, pour un démarrage à partir de </w:t>
-      </w:r>
-      <w:r>
-        <w:t>[</w:t>
-      </w:r>
-      <w:r>
-        <w:t>Départ</w:t>
-      </w:r>
-      <w:r>
-        <w:t>]</w:t>
-      </w:r>
       <w:r>
         <w:t>, selon le planning suivant.</w:t>
       </w:r>
@@ -575,13 +635,7 @@
         <w:jc w:val="center"/>
       </w:pPr>
       <w:r>
-        <w:t>[</w:t>
-      </w:r>
-      <w:r>
-        <w:t>Planning</w:t>
-      </w:r>
-      <w:r>
-        <w:t>]</w:t>
+        <w:t>[Planning]</w:t>
       </w:r>
     </w:p>
     <w:p/>
@@ -631,7 +685,6 @@
         <w:contextualSpacing w:val="0"/>
       </w:pPr>
       <w:r>
-        <w:lastRenderedPageBreak/>
         <w:t xml:space="preserve">Romain </w:t>
       </w:r>
       <w:proofErr w:type="spellStart"/>
@@ -698,47 +751,47 @@
     </w:p>
     <w:p>
       <w:r>
-        <w:t>• Plan stratégique d'un nouvel entrant dans un marché particulier</w:t>
-      </w:r>
-    </w:p>
-    <w:p>
-      <w:r>
-        <w:t>• Analyse de des perspectives sur ses secteurs clés pour accompagner le rebond d'un acteur historique</w:t>
-      </w:r>
-    </w:p>
-    <w:p>
-      <w:r>
-        <w:t>• Accompagnement de la direction financière d'une néobanque pour identifier les pistes d'amélioration</w:t>
-      </w:r>
-    </w:p>
-    <w:p>
-      <w:r>
-        <w:t>• Plan de diversification d'une PME opérant dans un secteur précis</w:t>
-      </w:r>
-    </w:p>
-    <w:p>
-      <w:r>
-        <w:t>• Accompagnement du rebond d'un acteur historique de l'électronique</w:t>
-      </w:r>
-    </w:p>
-    <w:p>
-      <w:r>
-        <w:t>• Due diligence stratégique d'un acteur de l'industrie aérospatiale</w:t>
-      </w:r>
-    </w:p>
-    <w:p>
-      <w:r>
-        <w:t>• Plan de d'éploiement commercial d'une start-up en Europe et en Afrique du Nord</w:t>
-      </w:r>
-    </w:p>
-    <w:p>
-      <w:r>
-        <w:t>• Analyse du marché des compteurs connectés pour un investisseur</w:t>
-      </w:r>
-    </w:p>
-    <w:p>
-      <w:r>
-        <w:t>• Accompagnement d'un projet innovant au sein d'un grand groupe pour sa stratégie internationale</w:t>
+        <w:t>• Pour un VC européen, due diligence d'une start-up dans les protéines alternatives</w:t>
+      </w:r>
+    </w:p>
+    <w:p>
+      <w:r>
+        <w:t>• Dans le cadre d'un plan de croissance et d'une stratégie internationale, prémunition d'une réorganisation d'un acteur de l'industrie 4.0</w:t>
+      </w:r>
+    </w:p>
+    <w:p>
+      <w:r>
+        <w:t>• Pour un fond d'investissement, évaluation du potentiel du marché des compteurs connectés, et de ses perspectives à moyen terme</w:t>
+      </w:r>
+    </w:p>
+    <w:p>
+      <w:r>
+        <w:t>• Identification des tendances futures liées à la mobilité et à la ville pour des ateliers d'idée</w:t>
+      </w:r>
+    </w:p>
+    <w:p>
+      <w:r>
+        <w:t>• Plan de développement d'une école maternelle bilingue privée souhaitant diffuser une pédagogie innovante</w:t>
+      </w:r>
+    </w:p>
+    <w:p>
+      <w:r>
+        <w:t>• Accompagnement d'une startup dans les outils de distribution à son déploiement commercial en Europe et en Afrique du Nord</w:t>
+      </w:r>
+    </w:p>
+    <w:p>
+      <w:r>
+        <w:t>• Plan stratégique pour un nouvel entrant dans le secteur des tableaux de bord de pilotage au service des bailleurs sociaux</w:t>
+      </w:r>
+    </w:p>
+    <w:p>
+      <w:r>
+        <w:t>• Pour un fond d'investissement, analyse du marché des traitements des déchets en région Côte-d'Azur</w:t>
+      </w:r>
+    </w:p>
+    <w:p>
+      <w:r>
+        <w:t>• Accompagnement à l'industrialisation d'une solution de production décarbonée d'hydrogène, formalisation du business plan de la première usine en amont d'une levée de fonds</w:t>
       </w:r>
     </w:p>
     <w:p/>
@@ -863,6 +916,7 @@
               <w:rPr>
                 <w:rFonts w:eastAsia="Calibri"/>
               </w:rPr>
+              <w:lastRenderedPageBreak/>
               <w:t xml:space="preserve">Pour </w:t>
             </w:r>
             <w:proofErr w:type="spellStart"/>
@@ -4915,26 +4969,10 @@
 </file>
 
 <file path=customXml/item1.xml><?xml version="1.0" encoding="utf-8"?>
-<p:properties xmlns:p="http://schemas.microsoft.com/office/2006/metadata/properties" xmlns:xsi="http://www.w3.org/2001/XMLSchema-instance" xmlns:pc="http://schemas.microsoft.com/office/infopath/2007/PartnerControls">
-  <documentManagement>
-    <lcf76f155ced4ddcb4097134ff3c332f xmlns="157e60a5-e5ac-49eb-b488-cb0302f812c6">
-      <Terms xmlns="http://schemas.microsoft.com/office/infopath/2007/PartnerControls"/>
-    </lcf76f155ced4ddcb4097134ff3c332f>
-    <TaxCatchAll xmlns="2653d610-b48f-4109-af3e-0696abc3cdfd" xsi:nil="true"/>
-  </documentManagement>
-</p:properties>
+<b:Sources xmlns:b="http://schemas.openxmlformats.org/officeDocument/2006/bibliography" xmlns="http://schemas.openxmlformats.org/officeDocument/2006/bibliography" SelectedStyle="\APASixthEditionOfficeOnline.xsl" StyleName="APA" Version="6"/>
 </file>
 
 <file path=customXml/item2.xml><?xml version="1.0" encoding="utf-8"?>
-<?mso-contentType ?>
-<FormTemplates xmlns="http://schemas.microsoft.com/sharepoint/v3/contenttype/forms">
-  <Display>DocumentLibraryForm</Display>
-  <Edit>DocumentLibraryForm</Edit>
-  <New>DocumentLibraryForm</New>
-</FormTemplates>
-</file>
-
-<file path=customXml/item3.xml><?xml version="1.0" encoding="utf-8"?>
 <ct:contentTypeSchema xmlns:ct="http://schemas.microsoft.com/office/2006/metadata/contentType" xmlns:ma="http://schemas.microsoft.com/office/2006/metadata/properties/metaAttributes" ct:_="" ma:_="" ma:contentTypeName="Document" ma:contentTypeID="0x010100DAEB4CED5BC1FB4CB2823F8154D22059" ma:contentTypeVersion="17" ma:contentTypeDescription="Crée un document." ma:contentTypeScope="" ma:versionID="b520b2189aa50d17d517d0525211ce2c">
   <xsd:schema xmlns:xsd="http://www.w3.org/2001/XMLSchema" xmlns:xs="http://www.w3.org/2001/XMLSchema" xmlns:p="http://schemas.microsoft.com/office/2006/metadata/properties" xmlns:ns2="157e60a5-e5ac-49eb-b488-cb0302f812c6" xmlns:ns3="2653d610-b48f-4109-af3e-0696abc3cdfd" targetNamespace="http://schemas.microsoft.com/office/2006/metadata/properties" ma:root="true" ma:fieldsID="43c185475ca207a72d08f67bd0f84b89" ns2:_="" ns3:_="">
     <xsd:import namespace="157e60a5-e5ac-49eb-b488-cb0302f812c6"/>
@@ -5169,30 +5207,35 @@
 </ct:contentTypeSchema>
 </file>
 
+<file path=customXml/item3.xml><?xml version="1.0" encoding="utf-8"?>
+<?mso-contentType ?>
+<FormTemplates xmlns="http://schemas.microsoft.com/sharepoint/v3/contenttype/forms">
+  <Display>DocumentLibraryForm</Display>
+  <Edit>DocumentLibraryForm</Edit>
+  <New>DocumentLibraryForm</New>
+</FormTemplates>
+</file>
+
 <file path=customXml/item4.xml><?xml version="1.0" encoding="utf-8"?>
-<b:Sources xmlns:b="http://schemas.openxmlformats.org/officeDocument/2006/bibliography" xmlns="http://schemas.openxmlformats.org/officeDocument/2006/bibliography" SelectedStyle="\APASixthEditionOfficeOnline.xsl" StyleName="APA" Version="6"/>
+<p:properties xmlns:p="http://schemas.microsoft.com/office/2006/metadata/properties" xmlns:xsi="http://www.w3.org/2001/XMLSchema-instance" xmlns:pc="http://schemas.microsoft.com/office/infopath/2007/PartnerControls">
+  <documentManagement>
+    <lcf76f155ced4ddcb4097134ff3c332f xmlns="157e60a5-e5ac-49eb-b488-cb0302f812c6">
+      <Terms xmlns="http://schemas.microsoft.com/office/infopath/2007/PartnerControls"/>
+    </lcf76f155ced4ddcb4097134ff3c332f>
+    <TaxCatchAll xmlns="2653d610-b48f-4109-af3e-0696abc3cdfd" xsi:nil="true"/>
+  </documentManagement>
+</p:properties>
 </file>
 
 <file path=customXml/itemProps1.xml><?xml version="1.0" encoding="utf-8"?>
-<ds:datastoreItem xmlns:ds="http://schemas.openxmlformats.org/officeDocument/2006/customXml" ds:itemID="{B832444E-B16A-443B-893F-597D97FBAD61}">
+<ds:datastoreItem xmlns:ds="http://schemas.openxmlformats.org/officeDocument/2006/customXml" ds:itemID="{C759C658-2E72-43F5-82D7-4C8D3ADAB999}">
   <ds:schemaRefs>
-    <ds:schemaRef ds:uri="http://schemas.microsoft.com/office/2006/metadata/properties"/>
-    <ds:schemaRef ds:uri="http://schemas.microsoft.com/office/infopath/2007/PartnerControls"/>
-    <ds:schemaRef ds:uri="157e60a5-e5ac-49eb-b488-cb0302f812c6"/>
-    <ds:schemaRef ds:uri="2653d610-b48f-4109-af3e-0696abc3cdfd"/>
+    <ds:schemaRef ds:uri="http://schemas.openxmlformats.org/officeDocument/2006/bibliography"/>
   </ds:schemaRefs>
 </ds:datastoreItem>
 </file>
 
 <file path=customXml/itemProps2.xml><?xml version="1.0" encoding="utf-8"?>
-<ds:datastoreItem xmlns:ds="http://schemas.openxmlformats.org/officeDocument/2006/customXml" ds:itemID="{9C21B274-238F-42DE-B70D-724B8AE35074}">
-  <ds:schemaRefs>
-    <ds:schemaRef ds:uri="http://schemas.microsoft.com/sharepoint/v3/contenttype/forms"/>
-  </ds:schemaRefs>
-</ds:datastoreItem>
-</file>
-
-<file path=customXml/itemProps3.xml><?xml version="1.0" encoding="utf-8"?>
 <ds:datastoreItem xmlns:ds="http://schemas.openxmlformats.org/officeDocument/2006/customXml" ds:itemID="{64212463-C9D4-4B6A-B678-B8F6643E0B9D}">
   <ds:schemaRefs>
     <ds:schemaRef ds:uri="http://schemas.microsoft.com/office/2006/metadata/contentType"/>
@@ -5211,10 +5254,21 @@
 </ds:datastoreItem>
 </file>
 
+<file path=customXml/itemProps3.xml><?xml version="1.0" encoding="utf-8"?>
+<ds:datastoreItem xmlns:ds="http://schemas.openxmlformats.org/officeDocument/2006/customXml" ds:itemID="{9C21B274-238F-42DE-B70D-724B8AE35074}">
+  <ds:schemaRefs>
+    <ds:schemaRef ds:uri="http://schemas.microsoft.com/sharepoint/v3/contenttype/forms"/>
+  </ds:schemaRefs>
+</ds:datastoreItem>
+</file>
+
 <file path=customXml/itemProps4.xml><?xml version="1.0" encoding="utf-8"?>
-<ds:datastoreItem xmlns:ds="http://schemas.openxmlformats.org/officeDocument/2006/customXml" ds:itemID="{C759C658-2E72-43F5-82D7-4C8D3ADAB999}">
+<ds:datastoreItem xmlns:ds="http://schemas.openxmlformats.org/officeDocument/2006/customXml" ds:itemID="{B832444E-B16A-443B-893F-597D97FBAD61}">
   <ds:schemaRefs>
-    <ds:schemaRef ds:uri="http://schemas.openxmlformats.org/officeDocument/2006/bibliography"/>
+    <ds:schemaRef ds:uri="http://schemas.microsoft.com/office/2006/metadata/properties"/>
+    <ds:schemaRef ds:uri="http://schemas.microsoft.com/office/infopath/2007/PartnerControls"/>
+    <ds:schemaRef ds:uri="157e60a5-e5ac-49eb-b488-cb0302f812c6"/>
+    <ds:schemaRef ds:uri="2653d610-b48f-4109-af3e-0696abc3cdfd"/>
   </ds:schemaRefs>
 </ds:datastoreItem>
 </file>
</xml_diff>